<commit_message>
Update Time Series in R -- Course Outline.docx
</commit_message>
<xml_diff>
--- a/Time Series in R -- Course Outline.docx
+++ b/Time Series in R -- Course Outline.docx
@@ -3,11 +3,203 @@
 <w:document xmlns:wpc="http://schemas.microsoft.com/office/word/2010/wordprocessingCanvas" xmlns:cx="http://schemas.microsoft.com/office/drawing/2014/chartex" xmlns:cx1="http://schemas.microsoft.com/office/drawing/2015/9/8/chartex" xmlns:cx2="http://schemas.microsoft.com/office/drawing/2015/10/21/chartex" xmlns:cx3="http://schemas.microsoft.com/office/drawing/2016/5/9/chartex" xmlns:cx4="http://schemas.microsoft.com/office/drawing/2016/5/10/chartex" xmlns:cx5="http://schemas.microsoft.com/office/drawing/2016/5/11/chartex" xmlns:cx6="http://schemas.microsoft.com/office/drawing/2016/5/12/chartex" xmlns:cx7="http://schemas.microsoft.com/office/drawing/2016/5/13/chartex" xmlns:cx8="http://schemas.microsoft.com/office/drawing/2016/5/14/chartex" xmlns:mc="http://schemas.openxmlformats.org/markup-compatibility/2006" xmlns:aink="http://schemas.microsoft.com/office/drawing/2016/ink" xmlns:am3d="http://schemas.microsoft.com/office/drawing/2017/model3d" xmlns:o="urn:schemas-microsoft-com:office:office" xmlns:oel="http://schemas.microsoft.com/office/2019/extlst" xmlns:r="http://schemas.openxmlformats.org/officeDocument/2006/relationships" xmlns:m="http://schemas.openxmlformats.org/officeDocument/2006/math" xmlns:v="urn:schemas-microsoft-com:vml" xmlns:wp14="http://schemas.microsoft.com/office/word/2010/wordprocessingDrawing" xmlns:wp="http://schemas.openxmlformats.org/drawingml/2006/wordprocessingDrawing" xmlns:w10="urn:schemas-microsoft-com:office:word" xmlns:w="http://schemas.openxmlformats.org/wordprocessingml/2006/main" xmlns:w14="http://schemas.microsoft.com/office/word/2010/wordml" xmlns:w15="http://schemas.microsoft.com/office/word/2012/wordml" xmlns:w16cex="http://schemas.microsoft.com/office/word/2018/wordml/cex" xmlns:w16cid="http://schemas.microsoft.com/office/word/2016/wordml/cid" xmlns:w16="http://schemas.microsoft.com/office/word/2018/wordml" xmlns:w16sdtdh="http://schemas.microsoft.com/office/word/2020/wordml/sdtdatahash" xmlns:w16se="http://schemas.microsoft.com/office/word/2015/wordml/symex" xmlns:wpg="http://schemas.microsoft.com/office/word/2010/wordprocessingGroup" xmlns:wpi="http://schemas.microsoft.com/office/word/2010/wordprocessingInk" xmlns:wne="http://schemas.microsoft.com/office/word/2006/wordml" xmlns:wps="http://schemas.microsoft.com/office/word/2010/wordprocessingShape" mc:Ignorable="w14 w15 w16se w16cid w16 w16cex w16sdtdh wp14">
   <w:body>
     <w:p>
-      <w:r>
-        <w:rPr>
+      <w:pPr>
+        <w:pStyle w:val="Title"/>
+        <w:rPr>
+          <w:rStyle w:val="SubtleEmphasis"/>
+          <w:i w:val="0"/>
+          <w:iCs w:val="0"/>
+          <w:color w:val="262626" w:themeColor="text1" w:themeTint="D9"/>
+        </w:rPr>
+      </w:pPr>
+      <w:r>
+        <w:rPr>
+          <w:rStyle w:val="SubtleEmphasis"/>
+          <w:i w:val="0"/>
+          <w:iCs w:val="0"/>
+          <w:color w:val="262626" w:themeColor="text1" w:themeTint="D9"/>
+        </w:rPr>
+        <w:t>Manipulating Time Series in R</w:t>
+      </w:r>
+    </w:p>
+    <w:p>
+      <w:pPr>
+        <w:rPr>
+          <w:rStyle w:val="SubtleEmphasis"/>
+        </w:rPr>
+      </w:pPr>
+      <w:r>
+        <w:rPr>
+          <w:rStyle w:val="SubtleEmphasis"/>
+        </w:rPr>
+        <w:t xml:space="preserve">This course will introduce learners to working with time series data in R. Learners will explore how to </w:t>
+      </w:r>
+      <w:r>
+        <w:rPr>
+          <w:rStyle w:val="SubtleEmphasis"/>
           <w:b/>
           <w:bCs/>
         </w:rPr>
+        <w:t>store and format data in date and time objects</w:t>
+      </w:r>
+      <w:r>
+        <w:rPr>
+          <w:rStyle w:val="SubtleEmphasis"/>
+        </w:rPr>
+        <w:t xml:space="preserve"> as well as how to manipulate time series datasets through subsetting, indexing, and extraction. Examples of time series data across a variety of fields in business and science should be discussed. The course will cover summarization, frequency, missing data, resampling, and comparison techniques as well as window functions for both rolling and expanding windows.</w:t>
+      </w:r>
+    </w:p>
+    <w:p>
+      <w:r>
+        <w:t>Objectives:</w:t>
+      </w:r>
+    </w:p>
+    <w:p>
+      <w:pPr>
+        <w:pStyle w:val="ListParagraph"/>
+        <w:numPr>
+          <w:ilvl w:val="0"/>
+          <w:numId w:val="4"/>
+        </w:numPr>
+      </w:pPr>
+      <w:r>
+        <w:t>Store and format data in date/time objects</w:t>
+      </w:r>
+    </w:p>
+    <w:p>
+      <w:pPr>
+        <w:pStyle w:val="ListParagraph"/>
+        <w:numPr>
+          <w:ilvl w:val="0"/>
+          <w:numId w:val="4"/>
+        </w:numPr>
+      </w:pPr>
+      <w:r>
+        <w:t>Manipulate TS datasets</w:t>
+      </w:r>
+    </w:p>
+    <w:p>
+      <w:pPr>
+        <w:pStyle w:val="ListParagraph"/>
+        <w:numPr>
+          <w:ilvl w:val="1"/>
+          <w:numId w:val="4"/>
+        </w:numPr>
+      </w:pPr>
+      <w:r>
+        <w:t>Subsetting, Indexing, Extraction</w:t>
+      </w:r>
+    </w:p>
+    <w:p>
+      <w:pPr>
+        <w:pStyle w:val="ListParagraph"/>
+        <w:numPr>
+          <w:ilvl w:val="0"/>
+          <w:numId w:val="4"/>
+        </w:numPr>
+      </w:pPr>
+      <w:r>
+        <w:t>Introduce variety of datasets</w:t>
+      </w:r>
+    </w:p>
+    <w:p>
+      <w:pPr>
+        <w:pStyle w:val="ListParagraph"/>
+        <w:numPr>
+          <w:ilvl w:val="1"/>
+          <w:numId w:val="4"/>
+        </w:numPr>
+      </w:pPr>
+      <w:r>
+        <w:t>Example datasets from e.g., fma, AirPassengers, EuStockMarkets</w:t>
+      </w:r>
+    </w:p>
+    <w:p>
+      <w:pPr>
+        <w:pStyle w:val="ListParagraph"/>
+        <w:numPr>
+          <w:ilvl w:val="1"/>
+          <w:numId w:val="4"/>
+        </w:numPr>
+      </w:pPr>
+      <w:r>
+        <w:t>cranlogs::cran_downloads</w:t>
+      </w:r>
+    </w:p>
+    <w:p>
+      <w:pPr>
+        <w:pStyle w:val="ListParagraph"/>
+        <w:numPr>
+          <w:ilvl w:val="0"/>
+          <w:numId w:val="4"/>
+        </w:numPr>
+      </w:pPr>
+      <w:r>
+        <w:t>Summarization</w:t>
+      </w:r>
+    </w:p>
+    <w:p>
+      <w:pPr>
+        <w:pStyle w:val="ListParagraph"/>
+        <w:numPr>
+          <w:ilvl w:val="0"/>
+          <w:numId w:val="4"/>
+        </w:numPr>
+      </w:pPr>
+      <w:r>
+        <w:t>Frequency</w:t>
+      </w:r>
+    </w:p>
+    <w:p>
+      <w:pPr>
+        <w:pStyle w:val="ListParagraph"/>
+        <w:numPr>
+          <w:ilvl w:val="0"/>
+          <w:numId w:val="4"/>
+        </w:numPr>
+      </w:pPr>
+      <w:r>
+        <w:t>Missing Data and Resampling</w:t>
+      </w:r>
+    </w:p>
+    <w:p>
+      <w:pPr>
+        <w:pStyle w:val="ListParagraph"/>
+        <w:numPr>
+          <w:ilvl w:val="0"/>
+          <w:numId w:val="4"/>
+        </w:numPr>
+      </w:pPr>
+      <w:r>
+        <w:t>Rolling/Expanding Windows</w:t>
+      </w:r>
+    </w:p>
+    <w:p>
+      <w:pPr>
+        <w:rPr>
+          <w:i/>
+          <w:iCs/>
+          <w:color w:val="404040" w:themeColor="text1" w:themeTint="BF"/>
+        </w:rPr>
+      </w:pPr>
+      <w:r>
+        <w:rPr>
+          <w:rStyle w:val="SubtleEmphasis"/>
+        </w:rPr>
+        <w:br/>
+      </w:r>
+      <w:r>
+        <w:rPr>
+          <w:rStyle w:val="Heading1Char"/>
+        </w:rPr>
+        <w:t>Course Outline:</w:t>
+      </w:r>
+    </w:p>
+    <w:p>
+      <w:pPr>
+        <w:pStyle w:val="Heading2"/>
+      </w:pPr>
+      <w:r>
         <w:t>Chapter 1: Introduction to Time Series Data</w:t>
       </w:r>
     </w:p>
@@ -43,10 +235,20 @@
         <w:t xml:space="preserve"> how TS-data differs from non-temporal data,</w:t>
       </w:r>
       <w:r>
-        <w:t xml:space="preserve"> as well as </w:t>
-      </w:r>
-      <w:r>
-        <w:t>what can be gained by performing TS analysis</w:t>
+        <w:t xml:space="preserve"> as well as what can be gained by performing TS analysis</w:t>
+      </w:r>
+    </w:p>
+    <w:p>
+      <w:pPr>
+        <w:pStyle w:val="ListParagraph"/>
+        <w:numPr>
+          <w:ilvl w:val="1"/>
+          <w:numId w:val="1"/>
+        </w:numPr>
+        <w:spacing w:after="0" w:line="240" w:lineRule="auto"/>
+      </w:pPr>
+      <w:r>
+        <w:t>LO: Learners will be able to manipulate date-time data through functions e.g.: as.Date()</w:t>
       </w:r>
     </w:p>
     <w:p>
@@ -215,25 +417,10 @@
     </w:p>
     <w:p>
       <w:pPr>
-        <w:rPr>
-          <w:b/>
-          <w:bCs/>
-        </w:rPr>
-      </w:pPr>
-      <w:r>
-        <w:rPr>
-          <w:b/>
-          <w:bCs/>
-        </w:rPr>
-        <w:t>Chapter 2: Manipulating Time Series Data</w:t>
-      </w:r>
-    </w:p>
-    <w:p>
-      <w:pPr>
         <w:pStyle w:val="ListParagraph"/>
         <w:numPr>
           <w:ilvl w:val="0"/>
-          <w:numId w:val="2"/>
+          <w:numId w:val="1"/>
         </w:numPr>
         <w:rPr>
           <w:b/>
@@ -245,175 +432,366 @@
           <w:i/>
           <w:iCs/>
         </w:rPr>
-        <w:t xml:space="preserve">Lesson 2.1: Creating a time series with </w:t>
-      </w:r>
-      <w:proofErr w:type="spellStart"/>
+        <w:t xml:space="preserve">Lesson </w:t>
+      </w:r>
+      <w:r>
+        <w:rPr>
+          <w:bCs/>
+          <w:i/>
+          <w:iCs/>
+        </w:rPr>
+        <w:t>1.4</w:t>
+      </w:r>
+      <w:r>
+        <w:rPr>
+          <w:bCs/>
+          <w:i/>
+          <w:iCs/>
+        </w:rPr>
+        <w:t xml:space="preserve">: Creating a time series with </w:t>
+      </w:r>
       <w:r>
         <w:rPr>
           <w:b/>
           <w:i/>
           <w:iCs/>
         </w:rPr>
+        <w:t>ts()</w:t>
+      </w:r>
+    </w:p>
+    <w:p>
+      <w:pPr>
+        <w:pStyle w:val="ListParagraph"/>
+        <w:numPr>
+          <w:ilvl w:val="1"/>
+          <w:numId w:val="1"/>
+        </w:numPr>
+        <w:rPr>
+          <w:b/>
+        </w:rPr>
+      </w:pPr>
+      <w:r>
+        <w:rPr>
+          <w:bCs/>
+        </w:rPr>
+        <w:lastRenderedPageBreak/>
+        <w:t>LO: Learners will be able to read in data from a dataframe or tibble, and convert it into an object of class “ts” with the ts() function</w:t>
+      </w:r>
+    </w:p>
+    <w:p>
+      <w:pPr>
+        <w:pStyle w:val="ListParagraph"/>
+        <w:numPr>
+          <w:ilvl w:val="1"/>
+          <w:numId w:val="1"/>
+        </w:numPr>
+        <w:rPr>
+          <w:b/>
+        </w:rPr>
+      </w:pPr>
+      <w:r>
+        <w:rPr>
+          <w:bCs/>
+        </w:rPr>
+        <w:t xml:space="preserve">– Learners will be able to understand what properties a </w:t>
+      </w:r>
+      <w:r>
+        <w:rPr>
+          <w:bCs/>
+          <w:i/>
+          <w:iCs/>
+        </w:rPr>
         <w:t>ts</w:t>
       </w:r>
-      <w:proofErr w:type="spellEnd"/>
+      <w:r>
+        <w:rPr>
+          <w:bCs/>
+        </w:rPr>
+        <w:t xml:space="preserve"> object has, including:</w:t>
+      </w:r>
+    </w:p>
+    <w:p>
+      <w:pPr>
+        <w:pStyle w:val="ListParagraph"/>
+        <w:numPr>
+          <w:ilvl w:val="2"/>
+          <w:numId w:val="1"/>
+        </w:numPr>
+        <w:rPr>
+          <w:b/>
+        </w:rPr>
+      </w:pPr>
+      <w:r>
+        <w:rPr>
+          <w:bCs/>
+        </w:rPr>
+        <w:t>Equi-spaced observations in time (i.e., equal, regular sampling intervals)</w:t>
+      </w:r>
+    </w:p>
+    <w:p>
+      <w:pPr>
+        <w:pStyle w:val="ListParagraph"/>
+        <w:numPr>
+          <w:ilvl w:val="2"/>
+          <w:numId w:val="1"/>
+        </w:numPr>
+        <w:rPr>
+          <w:b/>
+        </w:rPr>
+      </w:pPr>
+      <w:r>
+        <w:rPr>
+          <w:bCs/>
+        </w:rPr>
+        <w:t>Attributes like frequency, start, and end.</w:t>
+      </w:r>
+    </w:p>
+    <w:p>
+      <w:pPr>
+        <w:pStyle w:val="Heading2"/>
+      </w:pPr>
+      <w:r>
+        <w:t>Chapter 2: Manipulating Time Series Data</w:t>
+      </w:r>
+    </w:p>
+    <w:p>
+      <w:pPr>
+        <w:pStyle w:val="ListParagraph"/>
+        <w:numPr>
+          <w:ilvl w:val="0"/>
+          <w:numId w:val="2"/>
+        </w:numPr>
+        <w:rPr>
+          <w:b/>
+        </w:rPr>
+      </w:pPr>
+      <w:r>
+        <w:rPr>
+          <w:bCs/>
+          <w:i/>
+          <w:iCs/>
+        </w:rPr>
+        <w:t>Lesson 2.1: Subsetting, Indexing, and Extraction</w:t>
+      </w:r>
+    </w:p>
+    <w:p>
+      <w:pPr>
+        <w:pStyle w:val="ListParagraph"/>
+        <w:numPr>
+          <w:ilvl w:val="0"/>
+          <w:numId w:val="2"/>
+        </w:numPr>
+        <w:rPr>
+          <w:b/>
+        </w:rPr>
+      </w:pPr>
+      <w:r>
+        <w:rPr>
+          <w:bCs/>
+          <w:i/>
+          <w:iCs/>
+        </w:rPr>
+        <w:t xml:space="preserve">Lesson 2.2: Quantifying a </w:t>
+      </w:r>
+      <w:r>
+        <w:rPr>
+          <w:bCs/>
+          <w:i/>
+          <w:iCs/>
+        </w:rPr>
+        <w:t>Time Series</w:t>
+      </w:r>
+    </w:p>
+    <w:p>
+      <w:pPr>
+        <w:pStyle w:val="ListParagraph"/>
+        <w:numPr>
+          <w:ilvl w:val="1"/>
+          <w:numId w:val="2"/>
+        </w:numPr>
+        <w:rPr>
+          <w:b/>
+        </w:rPr>
+      </w:pPr>
+      <w:r>
+        <w:rPr>
+          <w:bCs/>
+        </w:rPr>
+        <w:t>LO: Learners will be able to perform the Dickey-Fuller test to determine if a time series is stationary or non-stationary</w:t>
+      </w:r>
+    </w:p>
+    <w:p>
+      <w:pPr>
+        <w:pStyle w:val="ListParagraph"/>
+        <w:numPr>
+          <w:ilvl w:val="2"/>
+          <w:numId w:val="2"/>
+        </w:numPr>
+        <w:rPr>
+          <w:b/>
+        </w:rPr>
+      </w:pPr>
+      <w:r>
+        <w:rPr>
+          <w:bCs/>
+        </w:rPr>
+        <w:t xml:space="preserve">adf.test from the </w:t>
+      </w:r>
+    </w:p>
+    <w:p>
+      <w:pPr>
+        <w:pStyle w:val="ListParagraph"/>
+        <w:numPr>
+          <w:ilvl w:val="1"/>
+          <w:numId w:val="2"/>
+        </w:numPr>
+        <w:rPr>
+          <w:b/>
+        </w:rPr>
+      </w:pPr>
+      <w:r>
+        <w:rPr>
+          <w:bCs/>
+        </w:rPr>
+        <w:t xml:space="preserve">LO: Learners will learn about the </w:t>
+      </w:r>
+      <w:r>
+        <w:rPr>
+          <w:bCs/>
+          <w:i/>
+          <w:iCs/>
+        </w:rPr>
+        <w:t>print</w:t>
+      </w:r>
+      <w:r>
+        <w:rPr>
+          <w:bCs/>
+        </w:rPr>
+        <w:t xml:space="preserve"> and </w:t>
+      </w:r>
+      <w:r>
+        <w:rPr>
+          <w:bCs/>
+          <w:i/>
+          <w:iCs/>
+        </w:rPr>
+        <w:t>plot</w:t>
+      </w:r>
+      <w:r>
+        <w:rPr>
+          <w:bCs/>
+        </w:rPr>
+        <w:t xml:space="preserve"> methods in R</w:t>
+      </w:r>
+    </w:p>
+    <w:p>
+      <w:pPr>
+        <w:pStyle w:val="ListParagraph"/>
+        <w:numPr>
+          <w:ilvl w:val="2"/>
+          <w:numId w:val="2"/>
+        </w:numPr>
+        <w:rPr>
+          <w:b/>
+        </w:rPr>
+      </w:pPr>
+      <w:r>
+        <w:rPr>
+          <w:bCs/>
+        </w:rPr>
+        <w:t>forecast::autoplot</w:t>
+      </w:r>
+    </w:p>
+    <w:p>
+      <w:pPr>
+        <w:pStyle w:val="ListParagraph"/>
+        <w:numPr>
+          <w:ilvl w:val="0"/>
+          <w:numId w:val="2"/>
+        </w:numPr>
+        <w:rPr>
+          <w:b/>
+        </w:rPr>
+      </w:pPr>
+      <w:r>
+        <w:rPr>
+          <w:bCs/>
+          <w:i/>
+          <w:iCs/>
+        </w:rPr>
+        <w:t>Lesson 2.3: Decomposing a Time Series</w:t>
+      </w:r>
+    </w:p>
+    <w:p>
+      <w:pPr>
+        <w:pStyle w:val="ListParagraph"/>
+        <w:numPr>
+          <w:ilvl w:val="1"/>
+          <w:numId w:val="2"/>
+        </w:numPr>
+        <w:rPr>
+          <w:b/>
+        </w:rPr>
+      </w:pPr>
+      <w:r>
+        <w:rPr>
+          <w:bCs/>
+        </w:rPr>
+        <w:t>LO: Learners will be able to decompose a time series with the `decompose` and `stl` functions, and be able to plot and interpret the results.</w:t>
+      </w:r>
+    </w:p>
+    <w:p>
+      <w:pPr>
+        <w:pStyle w:val="ListParagraph"/>
+        <w:numPr>
+          <w:ilvl w:val="1"/>
+          <w:numId w:val="2"/>
+        </w:numPr>
+        <w:rPr>
+          <w:b/>
+        </w:rPr>
+      </w:pPr>
+      <w:r>
+        <w:rPr>
+          <w:bCs/>
+        </w:rPr>
+        <w:t>– Learners will be able to adjust for the seasonality in the data with forecast::seasadj()</w:t>
+      </w:r>
+    </w:p>
+    <w:p>
+      <w:pPr>
+        <w:pStyle w:val="ListParagraph"/>
+        <w:numPr>
+          <w:ilvl w:val="0"/>
+          <w:numId w:val="2"/>
+        </w:numPr>
+        <w:rPr>
+          <w:b/>
+        </w:rPr>
+      </w:pPr>
       <w:r>
         <w:rPr>
           <w:b/>
           <w:i/>
           <w:iCs/>
         </w:rPr>
-        <w:t>()</w:t>
-      </w:r>
-    </w:p>
-    <w:p>
-      <w:pPr>
-        <w:pStyle w:val="ListParagraph"/>
-        <w:numPr>
-          <w:ilvl w:val="1"/>
-          <w:numId w:val="2"/>
-        </w:numPr>
+        <w:t>Lesson 2.4:</w:t>
+      </w:r>
+      <w:r>
         <w:rPr>
           <w:b/>
-        </w:rPr>
-      </w:pPr>
-      <w:r>
-        <w:rPr>
-          <w:bCs/>
-        </w:rPr>
-        <w:t xml:space="preserve">LO: Learners will be able to read in data from a </w:t>
-      </w:r>
-      <w:proofErr w:type="spellStart"/>
-      <w:r>
-        <w:rPr>
-          <w:bCs/>
-        </w:rPr>
-        <w:t>dataframe</w:t>
-      </w:r>
-      <w:proofErr w:type="spellEnd"/>
-      <w:r>
-        <w:rPr>
-          <w:bCs/>
-        </w:rPr>
-        <w:t xml:space="preserve"> or </w:t>
-      </w:r>
-      <w:proofErr w:type="spellStart"/>
-      <w:r>
-        <w:rPr>
-          <w:bCs/>
-        </w:rPr>
-        <w:t>tibble</w:t>
-      </w:r>
-      <w:proofErr w:type="spellEnd"/>
-      <w:r>
-        <w:rPr>
-          <w:bCs/>
-        </w:rPr>
-        <w:t>, and convert it into an object of class “</w:t>
-      </w:r>
-      <w:proofErr w:type="spellStart"/>
-      <w:r>
-        <w:rPr>
-          <w:bCs/>
-        </w:rPr>
-        <w:t>ts</w:t>
-      </w:r>
-      <w:proofErr w:type="spellEnd"/>
-      <w:r>
-        <w:rPr>
-          <w:bCs/>
-        </w:rPr>
-        <w:t xml:space="preserve">” with the </w:t>
-      </w:r>
-      <w:proofErr w:type="spellStart"/>
-      <w:r>
-        <w:rPr>
-          <w:bCs/>
-        </w:rPr>
-        <w:t>ts</w:t>
-      </w:r>
-      <w:proofErr w:type="spellEnd"/>
-      <w:r>
-        <w:rPr>
-          <w:bCs/>
-        </w:rPr>
-        <w:t>() function</w:t>
-      </w:r>
-    </w:p>
-    <w:p>
-      <w:pPr>
-        <w:pStyle w:val="ListParagraph"/>
-        <w:numPr>
-          <w:ilvl w:val="1"/>
-          <w:numId w:val="2"/>
-        </w:numPr>
-        <w:rPr>
-          <w:b/>
-        </w:rPr>
-      </w:pPr>
-      <w:r>
-        <w:rPr>
-          <w:bCs/>
-        </w:rPr>
-        <w:t xml:space="preserve">– Learners will be able to understand what </w:t>
-      </w:r>
-      <w:r>
-        <w:rPr>
-          <w:bCs/>
-        </w:rPr>
-        <w:t xml:space="preserve">properties a </w:t>
-      </w:r>
-      <w:proofErr w:type="spellStart"/>
-      <w:r>
-        <w:rPr>
-          <w:bCs/>
           <w:i/>
           <w:iCs/>
         </w:rPr>
-        <w:t>ts</w:t>
-      </w:r>
-      <w:proofErr w:type="spellEnd"/>
-      <w:r>
-        <w:rPr>
-          <w:bCs/>
-        </w:rPr>
-        <w:t xml:space="preserve"> object has, including:</w:t>
-      </w:r>
-    </w:p>
-    <w:p>
-      <w:pPr>
-        <w:pStyle w:val="ListParagraph"/>
-        <w:numPr>
-          <w:ilvl w:val="2"/>
-          <w:numId w:val="2"/>
-        </w:numPr>
-        <w:rPr>
-          <w:b/>
-        </w:rPr>
-      </w:pPr>
-      <w:r>
-        <w:rPr>
-          <w:bCs/>
-        </w:rPr>
-        <w:t>Equi-spaced observations in time (i.e., equal, regular sampling intervals)</w:t>
-      </w:r>
-    </w:p>
-    <w:p>
-      <w:pPr>
-        <w:pStyle w:val="ListParagraph"/>
-        <w:numPr>
-          <w:ilvl w:val="2"/>
-          <w:numId w:val="2"/>
-        </w:numPr>
-        <w:rPr>
-          <w:b/>
-        </w:rPr>
-      </w:pPr>
-      <w:r>
-        <w:rPr>
-          <w:bCs/>
-        </w:rPr>
-        <w:t>Attributes like frequency, start, and end.</w:t>
+        <w:t xml:space="preserve"> Missing Values and Resampling</w:t>
+      </w:r>
+    </w:p>
+    <w:p>
+      <w:pPr>
+        <w:pStyle w:val="Heading2"/>
+      </w:pPr>
+      <w:r>
+        <w:t>Chapter 3: Rolling Windows</w:t>
       </w:r>
     </w:p>
     <w:p>
@@ -421,7 +799,7 @@
         <w:pStyle w:val="ListParagraph"/>
         <w:numPr>
           <w:ilvl w:val="0"/>
-          <w:numId w:val="2"/>
+          <w:numId w:val="3"/>
         </w:numPr>
         <w:rPr>
           <w:b/>
@@ -433,77 +811,27 @@
           <w:i/>
           <w:iCs/>
         </w:rPr>
-        <w:t xml:space="preserve">Lesson 2.2: Quantifying a </w:t>
-      </w:r>
+        <w:t>Lesson 3.1: What are Windows?</w:t>
+      </w:r>
+    </w:p>
+    <w:p>
+      <w:pPr>
+        <w:pStyle w:val="ListParagraph"/>
+        <w:numPr>
+          <w:ilvl w:val="0"/>
+          <w:numId w:val="3"/>
+        </w:numPr>
+        <w:rPr>
+          <w:b/>
+        </w:rPr>
+      </w:pPr>
       <w:r>
         <w:rPr>
           <w:bCs/>
           <w:i/>
           <w:iCs/>
         </w:rPr>
-        <w:t>Time Series</w:t>
-      </w:r>
-    </w:p>
-    <w:p>
-      <w:pPr>
-        <w:pStyle w:val="ListParagraph"/>
-        <w:numPr>
-          <w:ilvl w:val="1"/>
-          <w:numId w:val="2"/>
-        </w:numPr>
-        <w:rPr>
-          <w:b/>
-        </w:rPr>
-      </w:pPr>
-      <w:r>
-        <w:rPr>
-          <w:bCs/>
-        </w:rPr>
-        <w:t>LO: Learners will be able to perform the Dickey-Fuller test to determine if a time series is stationary or non-stationary</w:t>
-      </w:r>
-    </w:p>
-    <w:p>
-      <w:pPr>
-        <w:pStyle w:val="ListParagraph"/>
-        <w:numPr>
-          <w:ilvl w:val="2"/>
-          <w:numId w:val="2"/>
-        </w:numPr>
-        <w:rPr>
-          <w:b/>
-        </w:rPr>
-      </w:pPr>
-      <w:proofErr w:type="spellStart"/>
-      <w:r>
-        <w:rPr>
-          <w:bCs/>
-        </w:rPr>
-        <w:t>adf.test</w:t>
-      </w:r>
-      <w:proofErr w:type="spellEnd"/>
-      <w:r>
-        <w:rPr>
-          <w:bCs/>
-        </w:rPr>
-        <w:t xml:space="preserve"> from the </w:t>
-      </w:r>
-    </w:p>
-    <w:p>
-      <w:pPr>
-        <w:pStyle w:val="ListParagraph"/>
-        <w:numPr>
-          <w:ilvl w:val="1"/>
-          <w:numId w:val="2"/>
-        </w:numPr>
-        <w:rPr>
-          <w:b/>
-        </w:rPr>
-      </w:pPr>
-      <w:r>
-        <w:rPr>
-          <w:bCs/>
-        </w:rPr>
-        <w:t xml:space="preserve">LO: Learners will learn about the </w:t>
+        <w:t xml:space="preserve">Lesson 3.2: Calculating a </w:t>
       </w:r>
       <w:r>
         <w:rPr>
@@ -511,150 +839,28 @@
           <w:i/>
           <w:iCs/>
         </w:rPr>
-        <w:t>print</w:t>
-      </w:r>
-      <w:r>
-        <w:rPr>
-          <w:bCs/>
-        </w:rPr>
-        <w:t xml:space="preserve"> and </w:t>
-      </w:r>
+        <w:t>Rolling Window</w:t>
+      </w:r>
+    </w:p>
+    <w:p>
+      <w:pPr>
+        <w:pStyle w:val="ListParagraph"/>
+        <w:numPr>
+          <w:ilvl w:val="0"/>
+          <w:numId w:val="3"/>
+        </w:numPr>
+        <w:rPr>
+          <w:b/>
+        </w:rPr>
+      </w:pPr>
       <w:r>
         <w:rPr>
           <w:bCs/>
           <w:i/>
           <w:iCs/>
         </w:rPr>
-        <w:t>plot</w:t>
-      </w:r>
-      <w:r>
-        <w:rPr>
-          <w:bCs/>
-        </w:rPr>
-        <w:t xml:space="preserve"> methods in R</w:t>
-      </w:r>
-    </w:p>
-    <w:p>
-      <w:pPr>
-        <w:pStyle w:val="ListParagraph"/>
-        <w:numPr>
-          <w:ilvl w:val="2"/>
-          <w:numId w:val="2"/>
-        </w:numPr>
-        <w:rPr>
-          <w:b/>
-        </w:rPr>
-      </w:pPr>
-      <w:r>
-        <w:rPr>
-          <w:bCs/>
-        </w:rPr>
-        <w:t>forecast::</w:t>
-      </w:r>
-      <w:proofErr w:type="spellStart"/>
-      <w:r>
-        <w:rPr>
-          <w:bCs/>
-        </w:rPr>
-        <w:t>autoplot</w:t>
-      </w:r>
-      <w:proofErr w:type="spellEnd"/>
-    </w:p>
-    <w:p>
-      <w:pPr>
-        <w:pStyle w:val="ListParagraph"/>
-        <w:numPr>
-          <w:ilvl w:val="0"/>
-          <w:numId w:val="2"/>
-        </w:numPr>
-        <w:rPr>
-          <w:b/>
-        </w:rPr>
-      </w:pPr>
-      <w:r>
-        <w:rPr>
-          <w:bCs/>
-          <w:i/>
-          <w:iCs/>
-        </w:rPr>
-        <w:t>Lesson 2.3: Decomposing a Time Series</w:t>
-      </w:r>
-    </w:p>
-    <w:p>
-      <w:pPr>
-        <w:pStyle w:val="ListParagraph"/>
-        <w:numPr>
-          <w:ilvl w:val="1"/>
-          <w:numId w:val="2"/>
-        </w:numPr>
-        <w:rPr>
-          <w:b/>
-        </w:rPr>
-      </w:pPr>
-      <w:r>
-        <w:rPr>
-          <w:bCs/>
-        </w:rPr>
-        <w:t>LO: Learners will be able to decompose a time series with the `decompose` and `</w:t>
-      </w:r>
-      <w:proofErr w:type="spellStart"/>
-      <w:r>
-        <w:rPr>
-          <w:bCs/>
-        </w:rPr>
-        <w:t>stl</w:t>
-      </w:r>
-      <w:proofErr w:type="spellEnd"/>
-      <w:r>
-        <w:rPr>
-          <w:bCs/>
-        </w:rPr>
-        <w:t>` functions, and be able to plot and interpret the results.</w:t>
-      </w:r>
-    </w:p>
-    <w:p>
-      <w:pPr>
-        <w:pStyle w:val="ListParagraph"/>
-        <w:numPr>
-          <w:ilvl w:val="1"/>
-          <w:numId w:val="2"/>
-        </w:numPr>
-        <w:rPr>
-          <w:b/>
-        </w:rPr>
-      </w:pPr>
-      <w:r>
-        <w:rPr>
-          <w:bCs/>
-        </w:rPr>
-        <w:t>– Learners will be able to adjust for the seasonality in the data with forecast::</w:t>
-      </w:r>
-      <w:proofErr w:type="spellStart"/>
-      <w:r>
-        <w:rPr>
-          <w:bCs/>
-        </w:rPr>
-        <w:t>seasadj</w:t>
-      </w:r>
-      <w:proofErr w:type="spellEnd"/>
-      <w:r>
-        <w:rPr>
-          <w:bCs/>
-        </w:rPr>
-        <w:t>().</w:t>
-      </w:r>
-    </w:p>
-    <w:p>
-      <w:pPr>
-        <w:pStyle w:val="ListParagraph"/>
-        <w:numPr>
-          <w:ilvl w:val="1"/>
-          <w:numId w:val="2"/>
-        </w:numPr>
-        <w:rPr>
-          <w:b/>
-        </w:rPr>
-      </w:pPr>
+        <w:t>Lesson 3.3: Interpreting the Results</w:t>
+      </w:r>
     </w:p>
     <w:sectPr>
       <w:pgSz w:w="11906" w:h="16838"/>
@@ -669,6 +875,119 @@
 <file path=word/numbering.xml><?xml version="1.0" encoding="utf-8"?>
 <w:numbering xmlns:wpc="http://schemas.microsoft.com/office/word/2010/wordprocessingCanvas" xmlns:cx="http://schemas.microsoft.com/office/drawing/2014/chartex" xmlns:cx1="http://schemas.microsoft.com/office/drawing/2015/9/8/chartex" xmlns:cx2="http://schemas.microsoft.com/office/drawing/2015/10/21/chartex" xmlns:cx3="http://schemas.microsoft.com/office/drawing/2016/5/9/chartex" xmlns:cx4="http://schemas.microsoft.com/office/drawing/2016/5/10/chartex" xmlns:cx5="http://schemas.microsoft.com/office/drawing/2016/5/11/chartex" xmlns:cx6="http://schemas.microsoft.com/office/drawing/2016/5/12/chartex" xmlns:cx7="http://schemas.microsoft.com/office/drawing/2016/5/13/chartex" xmlns:cx8="http://schemas.microsoft.com/office/drawing/2016/5/14/chartex" xmlns:mc="http://schemas.openxmlformats.org/markup-compatibility/2006" xmlns:aink="http://schemas.microsoft.com/office/drawing/2016/ink" xmlns:am3d="http://schemas.microsoft.com/office/drawing/2017/model3d" xmlns:o="urn:schemas-microsoft-com:office:office" xmlns:oel="http://schemas.microsoft.com/office/2019/extlst" xmlns:r="http://schemas.openxmlformats.org/officeDocument/2006/relationships" xmlns:m="http://schemas.openxmlformats.org/officeDocument/2006/math" xmlns:v="urn:schemas-microsoft-com:vml" xmlns:wp14="http://schemas.microsoft.com/office/word/2010/wordprocessingDrawing" xmlns:wp="http://schemas.openxmlformats.org/drawingml/2006/wordprocessingDrawing" xmlns:w10="urn:schemas-microsoft-com:office:word" xmlns:w="http://schemas.openxmlformats.org/wordprocessingml/2006/main" xmlns:w14="http://schemas.microsoft.com/office/word/2010/wordml" xmlns:w15="http://schemas.microsoft.com/office/word/2012/wordml" xmlns:w16cex="http://schemas.microsoft.com/office/word/2018/wordml/cex" xmlns:w16cid="http://schemas.microsoft.com/office/word/2016/wordml/cid" xmlns:w16="http://schemas.microsoft.com/office/word/2018/wordml" xmlns:w16sdtdh="http://schemas.microsoft.com/office/word/2020/wordml/sdtdatahash" xmlns:w16se="http://schemas.microsoft.com/office/word/2015/wordml/symex" xmlns:wpg="http://schemas.microsoft.com/office/word/2010/wordprocessingGroup" xmlns:wpi="http://schemas.microsoft.com/office/word/2010/wordprocessingInk" xmlns:wne="http://schemas.microsoft.com/office/word/2006/wordml" xmlns:wps="http://schemas.microsoft.com/office/word/2010/wordprocessingShape" mc:Ignorable="w14 w15 w16se w16cid w16 w16cex w16sdtdh wp14">
   <w:abstractNum w:abstractNumId="0" w15:restartNumberingAfterBreak="0">
+    <w:nsid w:val="3B9175E2"/>
+    <w:multiLevelType w:val="hybridMultilevel"/>
+    <w:tmpl w:val="4BA8C666"/>
+    <w:lvl w:ilvl="0" w:tplc="04090001">
+      <w:start w:val="1"/>
+      <w:numFmt w:val="bullet"/>
+      <w:lvlText w:val=""/>
+      <w:lvlJc w:val="left"/>
+      <w:pPr>
+        <w:ind w:left="1080" w:hanging="360"/>
+      </w:pPr>
+      <w:rPr>
+        <w:rFonts w:ascii="Symbol" w:hAnsi="Symbol" w:hint="default"/>
+      </w:rPr>
+    </w:lvl>
+    <w:lvl w:ilvl="1" w:tplc="04090003" w:tentative="1">
+      <w:start w:val="1"/>
+      <w:numFmt w:val="bullet"/>
+      <w:lvlText w:val="o"/>
+      <w:lvlJc w:val="left"/>
+      <w:pPr>
+        <w:ind w:left="1800" w:hanging="360"/>
+      </w:pPr>
+      <w:rPr>
+        <w:rFonts w:ascii="Courier New" w:hAnsi="Courier New" w:cs="Courier New" w:hint="default"/>
+      </w:rPr>
+    </w:lvl>
+    <w:lvl w:ilvl="2" w:tplc="04090005" w:tentative="1">
+      <w:start w:val="1"/>
+      <w:numFmt w:val="bullet"/>
+      <w:lvlText w:val=""/>
+      <w:lvlJc w:val="left"/>
+      <w:pPr>
+        <w:ind w:left="2520" w:hanging="360"/>
+      </w:pPr>
+      <w:rPr>
+        <w:rFonts w:ascii="Wingdings" w:hAnsi="Wingdings" w:hint="default"/>
+      </w:rPr>
+    </w:lvl>
+    <w:lvl w:ilvl="3" w:tplc="04090001" w:tentative="1">
+      <w:start w:val="1"/>
+      <w:numFmt w:val="bullet"/>
+      <w:lvlText w:val=""/>
+      <w:lvlJc w:val="left"/>
+      <w:pPr>
+        <w:ind w:left="3240" w:hanging="360"/>
+      </w:pPr>
+      <w:rPr>
+        <w:rFonts w:ascii="Symbol" w:hAnsi="Symbol" w:hint="default"/>
+      </w:rPr>
+    </w:lvl>
+    <w:lvl w:ilvl="4" w:tplc="04090003" w:tentative="1">
+      <w:start w:val="1"/>
+      <w:numFmt w:val="bullet"/>
+      <w:lvlText w:val="o"/>
+      <w:lvlJc w:val="left"/>
+      <w:pPr>
+        <w:ind w:left="3960" w:hanging="360"/>
+      </w:pPr>
+      <w:rPr>
+        <w:rFonts w:ascii="Courier New" w:hAnsi="Courier New" w:cs="Courier New" w:hint="default"/>
+      </w:rPr>
+    </w:lvl>
+    <w:lvl w:ilvl="5" w:tplc="04090005" w:tentative="1">
+      <w:start w:val="1"/>
+      <w:numFmt w:val="bullet"/>
+      <w:lvlText w:val=""/>
+      <w:lvlJc w:val="left"/>
+      <w:pPr>
+        <w:ind w:left="4680" w:hanging="360"/>
+      </w:pPr>
+      <w:rPr>
+        <w:rFonts w:ascii="Wingdings" w:hAnsi="Wingdings" w:hint="default"/>
+      </w:rPr>
+    </w:lvl>
+    <w:lvl w:ilvl="6" w:tplc="04090001" w:tentative="1">
+      <w:start w:val="1"/>
+      <w:numFmt w:val="bullet"/>
+      <w:lvlText w:val=""/>
+      <w:lvlJc w:val="left"/>
+      <w:pPr>
+        <w:ind w:left="5400" w:hanging="360"/>
+      </w:pPr>
+      <w:rPr>
+        <w:rFonts w:ascii="Symbol" w:hAnsi="Symbol" w:hint="default"/>
+      </w:rPr>
+    </w:lvl>
+    <w:lvl w:ilvl="7" w:tplc="04090003" w:tentative="1">
+      <w:start w:val="1"/>
+      <w:numFmt w:val="bullet"/>
+      <w:lvlText w:val="o"/>
+      <w:lvlJc w:val="left"/>
+      <w:pPr>
+        <w:ind w:left="6120" w:hanging="360"/>
+      </w:pPr>
+      <w:rPr>
+        <w:rFonts w:ascii="Courier New" w:hAnsi="Courier New" w:cs="Courier New" w:hint="default"/>
+      </w:rPr>
+    </w:lvl>
+    <w:lvl w:ilvl="8" w:tplc="04090005" w:tentative="1">
+      <w:start w:val="1"/>
+      <w:numFmt w:val="bullet"/>
+      <w:lvlText w:val=""/>
+      <w:lvlJc w:val="left"/>
+      <w:pPr>
+        <w:ind w:left="6840" w:hanging="360"/>
+      </w:pPr>
+      <w:rPr>
+        <w:rFonts w:ascii="Wingdings" w:hAnsi="Wingdings" w:hint="default"/>
+      </w:rPr>
+    </w:lvl>
+  </w:abstractNum>
+  <w:abstractNum w:abstractNumId="1" w15:restartNumberingAfterBreak="0">
     <w:nsid w:val="548E0A57"/>
     <w:multiLevelType w:val="hybridMultilevel"/>
     <w:tmpl w:val="CB3432F0"/>
@@ -781,7 +1100,7 @@
       </w:rPr>
     </w:lvl>
   </w:abstractNum>
-  <w:abstractNum w:abstractNumId="1" w15:restartNumberingAfterBreak="0">
+  <w:abstractNum w:abstractNumId="2" w15:restartNumberingAfterBreak="0">
     <w:nsid w:val="5B95216B"/>
     <w:multiLevelType w:val="hybridMultilevel"/>
     <w:tmpl w:val="5C348ED4"/>
@@ -894,11 +1213,103 @@
       </w:rPr>
     </w:lvl>
   </w:abstractNum>
+  <w:abstractNum w:abstractNumId="3" w15:restartNumberingAfterBreak="0">
+    <w:nsid w:val="7D557C6D"/>
+    <w:multiLevelType w:val="hybridMultilevel"/>
+    <w:tmpl w:val="68BE9B4A"/>
+    <w:lvl w:ilvl="0" w:tplc="0409000F">
+      <w:start w:val="1"/>
+      <w:numFmt w:val="decimal"/>
+      <w:lvlText w:val="%1."/>
+      <w:lvlJc w:val="left"/>
+      <w:pPr>
+        <w:ind w:left="720" w:hanging="360"/>
+      </w:pPr>
+    </w:lvl>
+    <w:lvl w:ilvl="1" w:tplc="04090019">
+      <w:start w:val="1"/>
+      <w:numFmt w:val="lowerLetter"/>
+      <w:lvlText w:val="%2."/>
+      <w:lvlJc w:val="left"/>
+      <w:pPr>
+        <w:ind w:left="1440" w:hanging="360"/>
+      </w:pPr>
+    </w:lvl>
+    <w:lvl w:ilvl="2" w:tplc="0409001B" w:tentative="1">
+      <w:start w:val="1"/>
+      <w:numFmt w:val="lowerRoman"/>
+      <w:lvlText w:val="%3."/>
+      <w:lvlJc w:val="right"/>
+      <w:pPr>
+        <w:ind w:left="2160" w:hanging="180"/>
+      </w:pPr>
+    </w:lvl>
+    <w:lvl w:ilvl="3" w:tplc="0409000F" w:tentative="1">
+      <w:start w:val="1"/>
+      <w:numFmt w:val="decimal"/>
+      <w:lvlText w:val="%4."/>
+      <w:lvlJc w:val="left"/>
+      <w:pPr>
+        <w:ind w:left="2880" w:hanging="360"/>
+      </w:pPr>
+    </w:lvl>
+    <w:lvl w:ilvl="4" w:tplc="04090019" w:tentative="1">
+      <w:start w:val="1"/>
+      <w:numFmt w:val="lowerLetter"/>
+      <w:lvlText w:val="%5."/>
+      <w:lvlJc w:val="left"/>
+      <w:pPr>
+        <w:ind w:left="3600" w:hanging="360"/>
+      </w:pPr>
+    </w:lvl>
+    <w:lvl w:ilvl="5" w:tplc="0409001B" w:tentative="1">
+      <w:start w:val="1"/>
+      <w:numFmt w:val="lowerRoman"/>
+      <w:lvlText w:val="%6."/>
+      <w:lvlJc w:val="right"/>
+      <w:pPr>
+        <w:ind w:left="4320" w:hanging="180"/>
+      </w:pPr>
+    </w:lvl>
+    <w:lvl w:ilvl="6" w:tplc="0409000F" w:tentative="1">
+      <w:start w:val="1"/>
+      <w:numFmt w:val="decimal"/>
+      <w:lvlText w:val="%7."/>
+      <w:lvlJc w:val="left"/>
+      <w:pPr>
+        <w:ind w:left="5040" w:hanging="360"/>
+      </w:pPr>
+    </w:lvl>
+    <w:lvl w:ilvl="7" w:tplc="04090019" w:tentative="1">
+      <w:start w:val="1"/>
+      <w:numFmt w:val="lowerLetter"/>
+      <w:lvlText w:val="%8."/>
+      <w:lvlJc w:val="left"/>
+      <w:pPr>
+        <w:ind w:left="5760" w:hanging="360"/>
+      </w:pPr>
+    </w:lvl>
+    <w:lvl w:ilvl="8" w:tplc="0409001B" w:tentative="1">
+      <w:start w:val="1"/>
+      <w:numFmt w:val="lowerRoman"/>
+      <w:lvlText w:val="%9."/>
+      <w:lvlJc w:val="right"/>
+      <w:pPr>
+        <w:ind w:left="6480" w:hanging="180"/>
+      </w:pPr>
+    </w:lvl>
+  </w:abstractNum>
   <w:num w:numId="1" w16cid:durableId="1975208816">
+    <w:abstractNumId w:val="2"/>
+  </w:num>
+  <w:num w:numId="2" w16cid:durableId="1226839636">
     <w:abstractNumId w:val="1"/>
   </w:num>
-  <w:num w:numId="2" w16cid:durableId="1226839636">
+  <w:num w:numId="3" w16cid:durableId="1686250679">
     <w:abstractNumId w:val="0"/>
+  </w:num>
+  <w:num w:numId="4" w16cid:durableId="81878712">
+    <w:abstractNumId w:val="3"/>
   </w:num>
 </w:numbering>
 </file>
@@ -1326,6 +1737,28 @@
       <w:szCs w:val="32"/>
     </w:rPr>
   </w:style>
+  <w:style w:type="paragraph" w:styleId="Heading2">
+    <w:name w:val="heading 2"/>
+    <w:basedOn w:val="Normal"/>
+    <w:next w:val="Normal"/>
+    <w:link w:val="Heading2Char"/>
+    <w:uiPriority w:val="9"/>
+    <w:unhideWhenUsed/>
+    <w:qFormat/>
+    <w:rsid w:val="00225545"/>
+    <w:pPr>
+      <w:keepNext/>
+      <w:keepLines/>
+      <w:spacing w:before="40" w:after="0"/>
+      <w:outlineLvl w:val="1"/>
+    </w:pPr>
+    <w:rPr>
+      <w:rFonts w:asciiTheme="majorHAnsi" w:eastAsiaTheme="majorEastAsia" w:hAnsiTheme="majorHAnsi" w:cstheme="majorBidi"/>
+      <w:color w:val="2F5496" w:themeColor="accent1" w:themeShade="BF"/>
+      <w:sz w:val="26"/>
+      <w:szCs w:val="26"/>
+    </w:rPr>
+  </w:style>
   <w:style w:type="paragraph" w:styleId="Heading3">
     <w:name w:val="heading 3"/>
     <w:basedOn w:val="Normal"/>
@@ -1351,6 +1784,7 @@
   <w:style w:type="character" w:default="1" w:styleId="DefaultParagraphFont">
     <w:name w:val="Default Paragraph Font"/>
     <w:uiPriority w:val="1"/>
+    <w:semiHidden/>
     <w:unhideWhenUsed/>
   </w:style>
   <w:style w:type="table" w:default="1" w:styleId="TableNormal">
@@ -1524,6 +1958,31 @@
       <w:ind w:left="720"/>
       <w:contextualSpacing/>
     </w:pPr>
+  </w:style>
+  <w:style w:type="character" w:styleId="SubtleEmphasis">
+    <w:name w:val="Subtle Emphasis"/>
+    <w:basedOn w:val="DefaultParagraphFont"/>
+    <w:uiPriority w:val="19"/>
+    <w:qFormat/>
+    <w:rsid w:val="00225545"/>
+    <w:rPr>
+      <w:i/>
+      <w:iCs/>
+      <w:color w:val="404040" w:themeColor="text1" w:themeTint="BF"/>
+    </w:rPr>
+  </w:style>
+  <w:style w:type="character" w:customStyle="1" w:styleId="Heading2Char">
+    <w:name w:val="Heading 2 Char"/>
+    <w:basedOn w:val="DefaultParagraphFont"/>
+    <w:link w:val="Heading2"/>
+    <w:uiPriority w:val="9"/>
+    <w:rsid w:val="00225545"/>
+    <w:rPr>
+      <w:rFonts w:asciiTheme="majorHAnsi" w:eastAsiaTheme="majorEastAsia" w:hAnsiTheme="majorHAnsi" w:cstheme="majorBidi"/>
+      <w:color w:val="2F5496" w:themeColor="accent1" w:themeShade="BF"/>
+      <w:sz w:val="26"/>
+      <w:szCs w:val="26"/>
+    </w:rPr>
   </w:style>
 </w:styles>
 </file>

</xml_diff>